<commit_message>
food delivery app code
</commit_message>
<xml_diff>
--- a/Igniting_our_app.docx
+++ b/Igniting_our_app.docx
@@ -759,22 +759,7 @@
       </w:r>
       <w:proofErr w:type="gramEnd"/>
       <w:r>
-        <w:t xml:space="preserve">  </w:t>
-      </w:r>
-      <w:r>
-        <w:t xml:space="preserve">installed packages details mentioned in this section and it will help to deploy the application with require packages in </w:t>
-      </w:r>
-      <w:r>
-        <w:t xml:space="preserve">dev </w:t>
-      </w:r>
-      <w:r>
-        <w:t>environment</w:t>
-      </w:r>
-      <w:r>
-        <w:t xml:space="preserve"> only</w:t>
-      </w:r>
-      <w:r>
-        <w:t>.</w:t>
+        <w:t xml:space="preserve">  installed packages details mentioned in this section and it will help to deploy the application with require packages in dev environment only.</w:t>
       </w:r>
     </w:p>
     <w:p>
@@ -1539,6 +1524,42 @@
       </w:r>
     </w:p>
     <w:p>
+      <w:pPr>
+        <w:ind w:firstLine="720"/>
+      </w:pPr>
+      <w:proofErr w:type="spellStart"/>
+      <w:r>
+        <w:t>Npm</w:t>
+      </w:r>
+      <w:proofErr w:type="spellEnd"/>
+      <w:r>
+        <w:t xml:space="preserve"> run </w:t>
+      </w:r>
+      <w:proofErr w:type="gramStart"/>
+      <w:r>
+        <w:t>start</w:t>
+      </w:r>
+      <w:proofErr w:type="gramEnd"/>
+    </w:p>
+    <w:p>
+      <w:pPr>
+        <w:ind w:firstLine="720"/>
+      </w:pPr>
+      <w:proofErr w:type="spellStart"/>
+      <w:r>
+        <w:t>Npm</w:t>
+      </w:r>
+      <w:proofErr w:type="spellEnd"/>
+      <w:r>
+        <w:t xml:space="preserve"> run </w:t>
+      </w:r>
+      <w:proofErr w:type="gramStart"/>
+      <w:r>
+        <w:t>build</w:t>
+      </w:r>
+      <w:proofErr w:type="gramEnd"/>
+    </w:p>
+    <w:p>
       <w:r>
         <w:t xml:space="preserve">● - add </w:t>
       </w:r>
@@ -1569,7 +1590,6 @@
         <w:t xml:space="preserve">` </w:t>
       </w:r>
     </w:p>
-    <w:p/>
     <w:p>
       <w:r>
         <w:t>● - build a production version of your code using `parcel build`</w:t>

</xml_diff>